<commit_message>
Atualizado documento de BD
</commit_message>
<xml_diff>
--- a/2° Ano/Banco de Dados/28-08-23/Aula-Atividade_Desafio-02-SQL.docx
+++ b/2° Ano/Banco de Dados/28-08-23/Aula-Atividade_Desafio-02-SQL.docx
@@ -199,9 +199,16 @@
           <w:b/>
           <w:bCs/>
         </w:rPr>
-        <w:t>num_</w:t>
-      </w:r>
-      <w:proofErr w:type="gramStart"/>
+        <w:t>num_veiculo</w:t>
+      </w:r>
+      <w:proofErr w:type="spellEnd"/>
+      <w:r>
+        <w:rPr>
+          <w:b/>
+          <w:bCs/>
+        </w:rPr>
+        <w:t xml:space="preserve"> FROM </w:t>
+      </w:r>
       <w:r>
         <w:rPr>
           <w:b/>
@@ -209,14 +216,21 @@
         </w:rPr>
         <w:t>veiculo</w:t>
       </w:r>
-      <w:proofErr w:type="spellEnd"/>
-      <w:proofErr w:type="gramEnd"/>
-      <w:r>
-        <w:rPr>
-          <w:b/>
-          <w:bCs/>
-        </w:rPr>
-        <w:t xml:space="preserve"> veiculo FROM WHERE </w:t>
+      <w:bookmarkStart w:id="0" w:name="_GoBack"/>
+      <w:bookmarkEnd w:id="0"/>
+      <w:r>
+        <w:rPr>
+          <w:b/>
+          <w:bCs/>
+        </w:rPr>
+        <w:t xml:space="preserve"> </w:t>
+      </w:r>
+      <w:r>
+        <w:rPr>
+          <w:b/>
+          <w:bCs/>
+        </w:rPr>
+        <w:t xml:space="preserve">WHERE </w:t>
       </w:r>
       <w:proofErr w:type="spellStart"/>
       <w:r>
@@ -6015,8 +6029,6 @@
         </w:rPr>
         <w:tab/>
       </w:r>
-      <w:bookmarkStart w:id="0" w:name="_GoBack"/>
-      <w:bookmarkEnd w:id="0"/>
       <w:r>
         <w:rPr>
           <w:b/>
@@ -7482,15 +7494,6 @@
 </file>
 
 <file path=customXml/item1.xml><?xml version="1.0" encoding="utf-8"?>
-<?mso-contentType ?>
-<FormTemplates xmlns="http://schemas.microsoft.com/sharepoint/v3/contenttype/forms">
-  <Display>DocumentLibraryForm</Display>
-  <Edit>DocumentLibraryForm</Edit>
-  <New>DocumentLibraryForm</New>
-</FormTemplates>
-</file>
-
-<file path=customXml/item2.xml><?xml version="1.0" encoding="utf-8"?>
 <ct:contentTypeSchema xmlns:ct="http://schemas.microsoft.com/office/2006/metadata/contentType" xmlns:ma="http://schemas.microsoft.com/office/2006/metadata/properties/metaAttributes" ct:_="" ma:_="" ma:contentTypeName="Documento" ma:contentTypeID="0x0101006284F938BF07914E8133224DE43EE42D" ma:contentTypeVersion="3" ma:contentTypeDescription="Crie um novo documento." ma:contentTypeScope="" ma:versionID="fd4e6044b759f9ca8292e889132e276b">
   <xsd:schema xmlns:xsd="http://www.w3.org/2001/XMLSchema" xmlns:xs="http://www.w3.org/2001/XMLSchema" xmlns:p="http://schemas.microsoft.com/office/2006/metadata/properties" xmlns:ns2="417dc641-ca49-46cc-a7b2-825a65faa6be" targetNamespace="http://schemas.microsoft.com/office/2006/metadata/properties" ma:root="true" ma:fieldsID="b1f3aa48a19f5c8c9cacd65630c22ce7" ns2:_="">
     <xsd:import namespace="417dc641-ca49-46cc-a7b2-825a65faa6be"/>
@@ -7628,19 +7631,20 @@
 </ct:contentTypeSchema>
 </file>
 
+<file path=customXml/item2.xml><?xml version="1.0" encoding="utf-8"?>
+<?mso-contentType ?>
+<FormTemplates xmlns="http://schemas.microsoft.com/sharepoint/v3/contenttype/forms">
+  <Display>DocumentLibraryForm</Display>
+  <Edit>DocumentLibraryForm</Edit>
+  <New>DocumentLibraryForm</New>
+</FormTemplates>
+</file>
+
 <file path=customXml/item3.xml><?xml version="1.0" encoding="utf-8"?>
 <b:Sources xmlns:b="http://schemas.openxmlformats.org/officeDocument/2006/bibliography" xmlns="http://schemas.openxmlformats.org/officeDocument/2006/bibliography" SelectedStyle="\APASixthEditionOfficeOnline.xsl" StyleName="APA" Version="6"/>
 </file>
 
 <file path=customXml/itemProps1.xml><?xml version="1.0" encoding="utf-8"?>
-<ds:datastoreItem xmlns:ds="http://schemas.openxmlformats.org/officeDocument/2006/customXml" ds:itemID="{491ACC1F-6579-40B2-9161-E3601C8B12BE}">
-  <ds:schemaRefs>
-    <ds:schemaRef ds:uri="http://schemas.microsoft.com/sharepoint/v3/contenttype/forms"/>
-  </ds:schemaRefs>
-</ds:datastoreItem>
-</file>
-
-<file path=customXml/itemProps2.xml><?xml version="1.0" encoding="utf-8"?>
 <ds:datastoreItem xmlns:ds="http://schemas.openxmlformats.org/officeDocument/2006/customXml" ds:itemID="{FCF7232D-330B-41E4-86CD-83ADC622F035}">
   <ds:schemaRefs>
     <ds:schemaRef ds:uri="http://schemas.microsoft.com/office/2006/metadata/contentType"/>
@@ -7658,8 +7662,16 @@
 </ds:datastoreItem>
 </file>
 
+<file path=customXml/itemProps2.xml><?xml version="1.0" encoding="utf-8"?>
+<ds:datastoreItem xmlns:ds="http://schemas.openxmlformats.org/officeDocument/2006/customXml" ds:itemID="{491ACC1F-6579-40B2-9161-E3601C8B12BE}">
+  <ds:schemaRefs>
+    <ds:schemaRef ds:uri="http://schemas.microsoft.com/sharepoint/v3/contenttype/forms"/>
+  </ds:schemaRefs>
+</ds:datastoreItem>
+</file>
+
 <file path=customXml/itemProps3.xml><?xml version="1.0" encoding="utf-8"?>
-<ds:datastoreItem xmlns:ds="http://schemas.openxmlformats.org/officeDocument/2006/customXml" ds:itemID="{CA00DA81-090C-4DD7-8E97-A9243892AEB6}">
+<ds:datastoreItem xmlns:ds="http://schemas.openxmlformats.org/officeDocument/2006/customXml" ds:itemID="{82C23F97-C4A3-4725-80BE-1164079AE9A4}">
   <ds:schemaRefs>
     <ds:schemaRef ds:uri="http://schemas.openxmlformats.org/officeDocument/2006/bibliography"/>
   </ds:schemaRefs>

</xml_diff>